<commit_message>
mali dodatki, domain, solve quiz
</commit_message>
<xml_diff>
--- a/documentation/Prevedeno_Dokumentacija.docx
+++ b/documentation/Prevedeno_Dokumentacija.docx
@@ -72,7 +72,6 @@
           <w:docPartUnique/>
         </w:docPartObj>
       </w:sdtPr>
-      <w:sdtEndPr/>
       <w:sdtContent>
         <w:p>
           <w:pPr>
@@ -4039,12 +4038,48 @@
       <w:bookmarkEnd w:id="0"/>
     </w:p>
     <w:p>
-      <w:r>
-        <w:t>Naša platforma ponuja celovito orodje, namenjeno podpori podjetjem pri ocenjevanju zaposlenih in razvoju njihovega znanja in spretnosti s prilagodljivimi vprašalniki za samoocenjevanje in učnimi vsebinami, ki jih ustvari umetna inteligenca.</w:t>
-      </w:r>
-    </w:p>
-    <w:p>
-      <w:pPr>
+      <w:pPr>
+        <w:rPr>
+          <w:rFonts w:eastAsia="Times New Roman"/>
+        </w:rPr>
+      </w:pPr>
+      <w:r>
+        <w:t>Naša platforma ponuja celovito orodje za podporo podjetjem pri ocenjevanju zaposlenih in razvoju njihovega znanja in spretnosti s prilagodljivimi vprašalniki za samoocenjevanje in učnimi vsebinami, ki jih ustvari umetna inteligenca. Rešitev zagotavlja vodstvu enostaven način upravljanja učnih virov, saj platforma po nalaganju vsebine samodejno poskrbi za njeno vključitev v učne poti za zaposlene. Ta avtomatiziran pristop zmanjša upravno breme in vodstvu omogoča osredotočanje na strateške pobude, medtem ko platforma učinkovito skrbi za razvoj delovne sile in prilagajanje vsebin potrebam posameznih zaposlenih.</w:t>
+      </w:r>
+    </w:p>
+    <w:p>
+      <w:pPr>
+        <w:rPr>
+          <w:rFonts w:eastAsia="Times New Roman"/>
+        </w:rPr>
+      </w:pPr>
+    </w:p>
+    <w:p>
+      <w:pPr>
+        <w:rPr>
+          <w:rFonts w:eastAsia="Segoe UI"/>
+          <w:b/>
+          <w:bCs/>
+          <w:color w:val="1F2328"/>
+        </w:rPr>
+      </w:pPr>
+      <w:r>
+        <w:rPr>
+          <w:rFonts w:eastAsia="Segoe UI"/>
+          <w:b/>
+          <w:bCs/>
+          <w:color w:val="1F2328"/>
+        </w:rPr>
+        <w:t>Cilji:</w:t>
+      </w:r>
+    </w:p>
+    <w:p>
+      <w:pPr>
+        <w:pStyle w:val="Odstavekseznama"/>
+        <w:numPr>
+          <w:ilvl w:val="0"/>
+          <w:numId w:val="39"/>
+        </w:numPr>
         <w:rPr>
           <w:rFonts w:eastAsia="Segoe UI"/>
           <w:color w:val="1F2328"/>
@@ -4053,11 +4088,177 @@
       <w:r>
         <w:rPr>
           <w:rFonts w:eastAsia="Segoe UI"/>
-        </w:rPr>
-        <w:t>Rešitev pomaga vodstvu pri zagotavljanju nenehne rasti spretnosti, znanja in sposobnosti njihove ekipe, hkrati pa vodstvu zagotavlja enostaven pristop k upravljanju učnih virov. Ko je vsebina naložena, naša platforma poskrbi za ostalo – samodejno jo vključi v učne poti za zaposlene. Edina stvar, ki jim ostane, ko naložijo učne vire, je, da kliknejo gumb, naša platforma pa poskrbi za ostalo.  Ta pristop omogoča vodstvu, da se osredotoči na strateške pobude, vedoč, da se razvoj njihove delovne sile obravnava učinkovito in uspešno ter da se izognejo bremenu zaradi nenehnega spraševanja zaposlenih.</w:t>
-      </w:r>
-    </w:p>
-    <w:p/>
+          <w:b/>
+          <w:bCs/>
+          <w:color w:val="1F2328"/>
+        </w:rPr>
+        <w:t>Omogočiti nenehno učenje:</w:t>
+      </w:r>
+      <w:r>
+        <w:rPr>
+          <w:rFonts w:eastAsia="Segoe UI"/>
+          <w:color w:val="1F2328"/>
+        </w:rPr>
+        <w:t xml:space="preserve"> Omogočiti stalen razvoj zaposlenih z zagotavljanjem ustreznih, z umetno inteligenco prilagojenih učnih vsebin, ki se razvijajo v skladu z njihovimi potrebami.</w:t>
+      </w:r>
+    </w:p>
+    <w:p>
+      <w:pPr>
+        <w:pStyle w:val="Odstavekseznama"/>
+        <w:numPr>
+          <w:ilvl w:val="0"/>
+          <w:numId w:val="39"/>
+        </w:numPr>
+        <w:rPr>
+          <w:rFonts w:eastAsia="Segoe UI"/>
+          <w:color w:val="1F2328"/>
+        </w:rPr>
+      </w:pPr>
+      <w:r>
+        <w:rPr>
+          <w:rFonts w:eastAsia="Segoe UI"/>
+          <w:b/>
+          <w:bCs/>
+          <w:color w:val="1F2328"/>
+        </w:rPr>
+        <w:t>Poenostavitev upravljanja</w:t>
+      </w:r>
+      <w:r>
+        <w:rPr>
+          <w:rFonts w:eastAsia="Segoe UI"/>
+          <w:color w:val="1F2328"/>
+        </w:rPr>
+        <w:t>: Praktična</w:t>
+      </w:r>
+      <w:r>
+        <w:rPr>
+          <w:rFonts w:eastAsia="Segoe UI"/>
+          <w:color w:val="1F2328"/>
+        </w:rPr>
+        <w:t xml:space="preserve"> rešitev za vodje ter zmanjša</w:t>
+      </w:r>
+      <w:r>
+        <w:rPr>
+          <w:rFonts w:eastAsia="Segoe UI"/>
+          <w:color w:val="1F2328"/>
+        </w:rPr>
+        <w:t>nje</w:t>
+      </w:r>
+      <w:r>
+        <w:rPr>
+          <w:rFonts w:eastAsia="Segoe UI"/>
+          <w:color w:val="1F2328"/>
+        </w:rPr>
+        <w:t xml:space="preserve"> čas</w:t>
+      </w:r>
+      <w:r>
+        <w:rPr>
+          <w:rFonts w:eastAsia="Segoe UI"/>
+          <w:color w:val="1F2328"/>
+        </w:rPr>
+        <w:t>a</w:t>
+      </w:r>
+      <w:r>
+        <w:rPr>
+          <w:rFonts w:eastAsia="Segoe UI"/>
+          <w:color w:val="1F2328"/>
+        </w:rPr>
+        <w:t xml:space="preserve"> in napor</w:t>
+      </w:r>
+      <w:r>
+        <w:rPr>
+          <w:rFonts w:eastAsia="Segoe UI"/>
+          <w:color w:val="1F2328"/>
+        </w:rPr>
+        <w:t>a</w:t>
+      </w:r>
+      <w:r>
+        <w:rPr>
+          <w:rFonts w:eastAsia="Segoe UI"/>
+          <w:color w:val="1F2328"/>
+        </w:rPr>
+        <w:t>, ki sta potrebna za nadzor programov za razvoj zaposlenih.</w:t>
+      </w:r>
+    </w:p>
+    <w:p>
+      <w:pPr>
+        <w:pStyle w:val="Odstavekseznama"/>
+        <w:numPr>
+          <w:ilvl w:val="0"/>
+          <w:numId w:val="39"/>
+        </w:numPr>
+        <w:rPr>
+          <w:rFonts w:eastAsia="Segoe UI"/>
+          <w:color w:val="1F2328"/>
+        </w:rPr>
+      </w:pPr>
+      <w:r>
+        <w:rPr>
+          <w:rFonts w:eastAsia="Segoe UI"/>
+          <w:b/>
+          <w:bCs/>
+          <w:color w:val="1F2328"/>
+        </w:rPr>
+        <w:t>Povečajte zavzetost zaposlenih</w:t>
+      </w:r>
+      <w:r>
+        <w:rPr>
+          <w:rFonts w:eastAsia="Segoe UI"/>
+          <w:color w:val="1F2328"/>
+        </w:rPr>
+        <w:t>: Spodbujajte aktivno sodelovanje pri samoocenjevanju in učenju z zagotavljanjem prilagojenih, privlačnih vsebin, ki so skladne s cilji posameznikove poklicne rasti.</w:t>
+      </w:r>
+    </w:p>
+    <w:p>
+      <w:pPr>
+        <w:pStyle w:val="Odstavekseznama"/>
+        <w:numPr>
+          <w:ilvl w:val="0"/>
+          <w:numId w:val="39"/>
+        </w:numPr>
+        <w:rPr>
+          <w:rFonts w:eastAsia="Segoe UI"/>
+          <w:color w:val="1F2328"/>
+        </w:rPr>
+      </w:pPr>
+      <w:r>
+        <w:rPr>
+          <w:rFonts w:eastAsia="Segoe UI"/>
+          <w:b/>
+          <w:bCs/>
+          <w:color w:val="1F2328"/>
+        </w:rPr>
+        <w:t>Spodbujanje rasti organizacije:</w:t>
+      </w:r>
+      <w:r>
+        <w:rPr>
+          <w:rFonts w:eastAsia="Segoe UI"/>
+          <w:color w:val="1F2328"/>
+        </w:rPr>
+        <w:t xml:space="preserve"> Podprite podjetja pri oblikovanju bolj usposobljene in strokovno podkovane delovne sile, ki bo na koncu prispevala k splošni rasti in uspehu organizacije.</w:t>
+      </w:r>
+    </w:p>
+    <w:p>
+      <w:pPr>
+        <w:rPr>
+          <w:b/>
+          <w:bCs/>
+        </w:rPr>
+      </w:pPr>
+      <w:r>
+        <w:rPr>
+          <w:b/>
+          <w:bCs/>
+        </w:rPr>
+        <w:lastRenderedPageBreak/>
+        <w:t>Namen:</w:t>
+      </w:r>
+    </w:p>
+    <w:p>
+      <w:r>
+        <w:t>Glavni namen naše aplikacije je poenostaviti in izboljšati proces razvoja zaposlenih. Z združevanjem učnih vsebin, ki jih poganja umetna inteligenca, z avtomatiziranimi orodji za upravljanje želimo ustvariti okolje, v katerem se nenehno učenje ne le spodbuja, temveč tudi brezhibno vključuje v vsakodnevne dejavnosti. Naša platforma je zasnovana tako, da podjetjem pomaga ohranjati konkurenčno prednost z zagotavljanjem, da so njihovi zaposleni vedno opremljeni z najnovejšimi veščinami in znanjem, obenem pa zmanjšuje upravno obremenitev vodstva. To zagotavlja, da je razvoj delovne sile učinkovit in uspešen, kar koristi celotni organizaciji.</w:t>
+      </w:r>
+    </w:p>
     <w:p>
       <w:pPr>
         <w:pStyle w:val="Naslov1"/>
@@ -4129,7 +4330,6 @@
           <w:b/>
           <w:bCs/>
         </w:rPr>
-        <w:lastRenderedPageBreak/>
         <w:t>Upravljanje vprašanj</w:t>
       </w:r>
     </w:p>
@@ -4442,6 +4642,56 @@
       <w:bookmarkStart w:id="3" w:name="_Toc175069636"/>
       <w:r>
         <w:lastRenderedPageBreak/>
+        <w:t>Načrtovanje</w:t>
+      </w:r>
+    </w:p>
+    <w:p>
+      <w:r>
+        <w:rPr>
+          <w:noProof/>
+        </w:rPr>
+        <w:drawing>
+          <wp:inline distT="0" distB="0" distL="0" distR="0" wp14:anchorId="4411A573" wp14:editId="4577105F">
+            <wp:extent cx="4914286" cy="3352381"/>
+            <wp:effectExtent l="0" t="0" r="635" b="635"/>
+            <wp:docPr id="244755678" name="Slika 1" descr="Slika, ki vsebuje besede besedilo, posnetek zaslona, diagram, vrstica&#10;&#10;Opis je samodejno ustvarjen"/>
+            <wp:cNvGraphicFramePr>
+              <a:graphicFrameLocks xmlns:a="http://schemas.openxmlformats.org/drawingml/2006/main" noChangeAspect="1"/>
+            </wp:cNvGraphicFramePr>
+            <a:graphic xmlns:a="http://schemas.openxmlformats.org/drawingml/2006/main">
+              <a:graphicData uri="http://schemas.openxmlformats.org/drawingml/2006/picture">
+                <pic:pic xmlns:pic="http://schemas.openxmlformats.org/drawingml/2006/picture">
+                  <pic:nvPicPr>
+                    <pic:cNvPr id="244755678" name="Slika 1" descr="Slika, ki vsebuje besede besedilo, posnetek zaslona, diagram, vrstica&#10;&#10;Opis je samodejno ustvarjen"/>
+                    <pic:cNvPicPr/>
+                  </pic:nvPicPr>
+                  <pic:blipFill>
+                    <a:blip r:embed="rId9"/>
+                    <a:stretch>
+                      <a:fillRect/>
+                    </a:stretch>
+                  </pic:blipFill>
+                  <pic:spPr>
+                    <a:xfrm>
+                      <a:off x="0" y="0"/>
+                      <a:ext cx="4914286" cy="3352381"/>
+                    </a:xfrm>
+                    <a:prstGeom prst="rect">
+                      <a:avLst/>
+                    </a:prstGeom>
+                  </pic:spPr>
+                </pic:pic>
+              </a:graphicData>
+            </a:graphic>
+          </wp:inline>
+        </w:drawing>
+      </w:r>
+    </w:p>
+    <w:p>
+      <w:pPr>
+        <w:pStyle w:val="Naslov1"/>
+      </w:pPr>
+      <w:r>
         <w:t>Specifikacije</w:t>
       </w:r>
       <w:bookmarkEnd w:id="3"/>
@@ -4707,6 +4957,7 @@
               <w:spacing w:line="276" w:lineRule="auto"/>
             </w:pPr>
             <w:r>
+              <w:lastRenderedPageBreak/>
               <w:t>4. Pritisnite gumb »Registriraj se«.</w:t>
             </w:r>
           </w:p>
@@ -4731,6 +4982,7 @@
                 <w:b/>
                 <w:bCs/>
               </w:rPr>
+              <w:lastRenderedPageBreak/>
               <w:t>Alternativni tokovi:</w:t>
             </w:r>
           </w:p>
@@ -4833,7 +5085,6 @@
       </w:pPr>
       <w:bookmarkStart w:id="5" w:name="_Toc175069638"/>
       <w:r>
-        <w:lastRenderedPageBreak/>
         <w:t>&lt;&lt; Dodajanje uporabnikov na platformo &gt;&gt;</w:t>
       </w:r>
       <w:bookmarkEnd w:id="5"/>
@@ -5105,6 +5356,7 @@
                 <w:b/>
                 <w:bCs/>
               </w:rPr>
+              <w:lastRenderedPageBreak/>
               <w:t>Alternativni tokovi:</w:t>
             </w:r>
           </w:p>
@@ -10611,110 +10863,8 @@
         </w:tc>
       </w:tr>
     </w:tbl>
-    <w:p>
-      <w:pPr>
-        <w:spacing w:after="0" w:line="276" w:lineRule="auto"/>
-      </w:pPr>
-    </w:p>
-    <w:p>
-      <w:pPr>
-        <w:pStyle w:val="Naslov1"/>
-      </w:pPr>
-      <w:r>
-        <w:t>DPU</w:t>
-      </w:r>
-    </w:p>
-    <w:p>
-      <w:r>
-        <w:rPr>
-          <w:noProof/>
-        </w:rPr>
-        <w:drawing>
-          <wp:inline distT="0" distB="0" distL="0" distR="0" wp14:anchorId="664F2780" wp14:editId="7C678244">
-            <wp:extent cx="4912242" cy="3356590"/>
-            <wp:effectExtent l="0" t="0" r="3175" b="0"/>
-            <wp:docPr id="22815128" name="Slika 1" descr="Slika, ki vsebuje besede besedilo, diagram, posnetek zaslona, vrstica&#10;&#10;Opis je samodejno ustvarjen"/>
-            <wp:cNvGraphicFramePr>
-              <a:graphicFrameLocks xmlns:a="http://schemas.openxmlformats.org/drawingml/2006/main" noChangeAspect="1"/>
-            </wp:cNvGraphicFramePr>
-            <a:graphic xmlns:a="http://schemas.openxmlformats.org/drawingml/2006/main">
-              <a:graphicData uri="http://schemas.openxmlformats.org/drawingml/2006/picture">
-                <pic:pic xmlns:pic="http://schemas.openxmlformats.org/drawingml/2006/picture">
-                  <pic:nvPicPr>
-                    <pic:cNvPr id="22815128" name="Slika 1" descr="Slika, ki vsebuje besede besedilo, diagram, posnetek zaslona, vrstica&#10;&#10;Opis je samodejno ustvarjen"/>
-                    <pic:cNvPicPr/>
-                  </pic:nvPicPr>
-                  <pic:blipFill>
-                    <a:blip r:embed="rId9"/>
-                    <a:stretch>
-                      <a:fillRect/>
-                    </a:stretch>
-                  </pic:blipFill>
-                  <pic:spPr>
-                    <a:xfrm>
-                      <a:off x="0" y="0"/>
-                      <a:ext cx="4923284" cy="3364135"/>
-                    </a:xfrm>
-                    <a:prstGeom prst="rect">
-                      <a:avLst/>
-                    </a:prstGeom>
-                  </pic:spPr>
-                </pic:pic>
-              </a:graphicData>
-            </a:graphic>
-          </wp:inline>
-        </w:drawing>
-      </w:r>
-    </w:p>
-    <w:p>
-      <w:pPr>
-        <w:pStyle w:val="Naslov1"/>
-      </w:pPr>
-      <w:r>
-        <w:t>Entiteto relacijski model</w:t>
-      </w:r>
-    </w:p>
-    <w:p>
-      <w:r>
-        <w:rPr>
-          <w:noProof/>
-        </w:rPr>
-        <w:drawing>
-          <wp:inline distT="0" distB="0" distL="0" distR="0" wp14:anchorId="0C4001D7" wp14:editId="77448AD0">
-            <wp:extent cx="6052059" cy="3094075"/>
-            <wp:effectExtent l="0" t="0" r="6350" b="0"/>
-            <wp:docPr id="1840703308" name="Slika 1" descr="Slika, ki vsebuje besede besedilo, posnetek zaslona, diagram, pisava&#10;&#10;Opis je samodejno ustvarjen"/>
-            <wp:cNvGraphicFramePr>
-              <a:graphicFrameLocks xmlns:a="http://schemas.openxmlformats.org/drawingml/2006/main" noChangeAspect="1"/>
-            </wp:cNvGraphicFramePr>
-            <a:graphic xmlns:a="http://schemas.openxmlformats.org/drawingml/2006/main">
-              <a:graphicData uri="http://schemas.openxmlformats.org/drawingml/2006/picture">
-                <pic:pic xmlns:pic="http://schemas.openxmlformats.org/drawingml/2006/picture">
-                  <pic:nvPicPr>
-                    <pic:cNvPr id="1840703308" name="Slika 1" descr="Slika, ki vsebuje besede besedilo, posnetek zaslona, diagram, pisava&#10;&#10;Opis je samodejno ustvarjen"/>
-                    <pic:cNvPicPr/>
-                  </pic:nvPicPr>
-                  <pic:blipFill>
-                    <a:blip r:embed="rId10"/>
-                    <a:stretch>
-                      <a:fillRect/>
-                    </a:stretch>
-                  </pic:blipFill>
-                  <pic:spPr>
-                    <a:xfrm>
-                      <a:off x="0" y="0"/>
-                      <a:ext cx="6059878" cy="3098072"/>
-                    </a:xfrm>
-                    <a:prstGeom prst="rect">
-                      <a:avLst/>
-                    </a:prstGeom>
-                  </pic:spPr>
-                </pic:pic>
-              </a:graphicData>
-            </a:graphic>
-          </wp:inline>
-        </w:drawing>
-      </w:r>
+    <w:p/>
+    <w:p>
       <w:r>
         <w:br w:type="page"/>
       </w:r>
@@ -11096,7 +11246,7 @@
                     <pic:cNvPicPr/>
                   </pic:nvPicPr>
                   <pic:blipFill>
-                    <a:blip r:embed="rId11">
+                    <a:blip r:embed="rId10">
                       <a:extLst>
                         <a:ext uri="{28A0092B-C50C-407E-A947-70E740481C1C}">
                           <a14:useLocalDpi xmlns:a14="http://schemas.microsoft.com/office/drawing/2010/main" val="0"/>
@@ -11181,10 +11331,18 @@
         <w:pStyle w:val="Naslov2"/>
       </w:pPr>
       <w:bookmarkStart w:id="25" w:name="_Toc175069659"/>
-      <w:r>
-        <w:t>Piton</w:t>
+      <w:proofErr w:type="spellStart"/>
+      <w:r>
+        <w:t>P</w:t>
+      </w:r>
+      <w:r>
+        <w:t>yth</w:t>
+      </w:r>
+      <w:r>
+        <w:t>on</w:t>
       </w:r>
       <w:bookmarkEnd w:id="25"/>
+      <w:proofErr w:type="spellEnd"/>
     </w:p>
     <w:p>
       <w:r>
@@ -11199,11 +11357,11 @@
       <w:pPr>
         <w:pStyle w:val="Naslov2"/>
       </w:pPr>
-      <w:bookmarkStart w:id="26" w:name="_Toc175069660"/>
-      <w:r>
-        <w:t>Požarna baza</w:t>
-      </w:r>
-      <w:bookmarkEnd w:id="26"/>
+      <w:proofErr w:type="spellStart"/>
+      <w:r>
+        <w:t>Firebase</w:t>
+      </w:r>
+      <w:proofErr w:type="spellEnd"/>
     </w:p>
     <w:p>
       <w:proofErr w:type="spellStart"/>
@@ -11395,7 +11553,7 @@
       <w:pPr>
         <w:pStyle w:val="Naslov2"/>
       </w:pPr>
-      <w:bookmarkStart w:id="27" w:name="_Toc175069661"/>
+      <w:bookmarkStart w:id="26" w:name="_Toc175069661"/>
       <w:r>
         <w:t xml:space="preserve">Express </w:t>
       </w:r>
@@ -11403,71 +11561,71 @@
       <w:r>
         <w:t>Js</w:t>
       </w:r>
+      <w:bookmarkEnd w:id="26"/>
+      <w:proofErr w:type="spellEnd"/>
+    </w:p>
+    <w:p>
+      <w:r>
+        <w:t>Za zaledje smo uporabili Express.js, minimalen in prilagodljiv okvir Node.js spletnih aplikacij. Express.js je zagotovil robusten nabor funkcij za izdelavo strežniških aplikacij in API-jev, kar je poenostavilo naš razvojni proces. Njegova vmesna arhitektura nam je omogočila obravnavo zahtev HTTP, upravljanje poti in nemoteno integracijo različnih funkcionalnosti, kar je omogočilo nemoteno in učinkovito izkušnjo razvoja zaledja.</w:t>
+      </w:r>
+    </w:p>
+    <w:p>
+      <w:pPr>
+        <w:pStyle w:val="Naslov2"/>
+      </w:pPr>
+      <w:bookmarkStart w:id="27" w:name="_Toc175069662"/>
+      <w:r>
+        <w:t>Vite</w:t>
+      </w:r>
       <w:bookmarkEnd w:id="27"/>
+    </w:p>
+    <w:p>
+      <w:r>
+        <w:t xml:space="preserve">Vite smo uporabili kot naše sodobno orodje za izdelavo </w:t>
+      </w:r>
+      <w:proofErr w:type="spellStart"/>
+      <w:r>
+        <w:t>frontenda</w:t>
+      </w:r>
       <w:proofErr w:type="spellEnd"/>
-    </w:p>
-    <w:p>
-      <w:r>
-        <w:t>Za zaledje smo uporabili Express.js, minimalen in prilagodljiv okvir Node.js spletnih aplikacij. Express.js je zagotovil robusten nabor funkcij za izdelavo strežniških aplikacij in API-jev, kar je poenostavilo naš razvojni proces. Njegova vmesna arhitektura nam je omogočila obravnavo zahtev HTTP, upravljanje poti in nemoteno integracijo različnih funkcionalnosti, kar je omogočilo nemoteno in učinkovito izkušnjo razvoja zaledja.</w:t>
+      <w:r>
+        <w:t xml:space="preserve">, ki je izboljšalo razvojno izkušnjo za naše spletne aplikacije. Vite, ki ga je razvil ustvarjalec Vue.js, obravnava omejitve zmogljivosti tradicionalnih orodij za gradnjo, kot je </w:t>
+      </w:r>
+      <w:proofErr w:type="spellStart"/>
+      <w:r>
+        <w:t>Webpack</w:t>
+      </w:r>
+      <w:proofErr w:type="spellEnd"/>
+      <w:r>
+        <w:t xml:space="preserve">, zlasti v velikih projektih. Njegov hiter čas izdelave in učinkovit razvojni potek dela sta nam omogočila, da smo racionalizirali naš proces razvoja </w:t>
+      </w:r>
+      <w:proofErr w:type="spellStart"/>
+      <w:r>
+        <w:t>frontenda</w:t>
+      </w:r>
+      <w:proofErr w:type="spellEnd"/>
+      <w:r>
+        <w:t>, zaradi česar je bil bolj odziven in produktiven.</w:t>
       </w:r>
     </w:p>
     <w:p>
       <w:pPr>
         <w:pStyle w:val="Naslov2"/>
       </w:pPr>
-      <w:bookmarkStart w:id="28" w:name="_Toc175069662"/>
-      <w:r>
-        <w:t>Vite</w:t>
+      <w:bookmarkStart w:id="28" w:name="_Toc175069663"/>
+      <w:proofErr w:type="spellStart"/>
+      <w:r>
+        <w:t>React</w:t>
+      </w:r>
+      <w:proofErr w:type="spellEnd"/>
+      <w:r>
+        <w:t xml:space="preserve"> </w:t>
+      </w:r>
+      <w:proofErr w:type="spellStart"/>
+      <w:r>
+        <w:t>Jsx</w:t>
       </w:r>
       <w:bookmarkEnd w:id="28"/>
-    </w:p>
-    <w:p>
-      <w:r>
-        <w:t xml:space="preserve">Vite smo uporabili kot naše sodobno orodje za izdelavo </w:t>
-      </w:r>
-      <w:proofErr w:type="spellStart"/>
-      <w:r>
-        <w:t>frontenda</w:t>
-      </w:r>
-      <w:proofErr w:type="spellEnd"/>
-      <w:r>
-        <w:t xml:space="preserve">, ki je izboljšalo razvojno izkušnjo za naše spletne aplikacije. Vite, ki ga je razvil ustvarjalec Vue.js, obravnava omejitve zmogljivosti tradicionalnih orodij za gradnjo, kot je </w:t>
-      </w:r>
-      <w:proofErr w:type="spellStart"/>
-      <w:r>
-        <w:t>Webpack</w:t>
-      </w:r>
-      <w:proofErr w:type="spellEnd"/>
-      <w:r>
-        <w:t xml:space="preserve">, zlasti v velikih projektih. Njegov hiter čas izdelave in učinkovit razvojni potek dela sta nam omogočila, da smo racionalizirali naš proces razvoja </w:t>
-      </w:r>
-      <w:proofErr w:type="spellStart"/>
-      <w:r>
-        <w:t>frontenda</w:t>
-      </w:r>
-      <w:proofErr w:type="spellEnd"/>
-      <w:r>
-        <w:t>, zaradi česar je bil bolj odziven in produktiven.</w:t>
-      </w:r>
-    </w:p>
-    <w:p>
-      <w:pPr>
-        <w:pStyle w:val="Naslov2"/>
-      </w:pPr>
-      <w:bookmarkStart w:id="29" w:name="_Toc175069663"/>
-      <w:proofErr w:type="spellStart"/>
-      <w:r>
-        <w:t>React</w:t>
-      </w:r>
-      <w:proofErr w:type="spellEnd"/>
-      <w:r>
-        <w:t xml:space="preserve"> </w:t>
-      </w:r>
-      <w:proofErr w:type="spellStart"/>
-      <w:r>
-        <w:t>Jsx</w:t>
-      </w:r>
-      <w:bookmarkEnd w:id="29"/>
       <w:proofErr w:type="spellEnd"/>
     </w:p>
     <w:p>
@@ -11512,11 +11670,11 @@
       <w:pPr>
         <w:pStyle w:val="Naslov2"/>
       </w:pPr>
-      <w:bookmarkStart w:id="30" w:name="_Toc175069664"/>
+      <w:bookmarkStart w:id="29" w:name="_Toc175069664"/>
       <w:r>
         <w:t>Timsko delo</w:t>
       </w:r>
-      <w:bookmarkEnd w:id="30"/>
+      <w:bookmarkEnd w:id="29"/>
     </w:p>
     <w:p>
       <w:pPr>
@@ -11526,11 +11684,11 @@
           <w:numId w:val="0"/>
         </w:numPr>
       </w:pPr>
-      <w:bookmarkStart w:id="31" w:name="_Toc175069665"/>
+      <w:bookmarkStart w:id="30" w:name="_Toc175069665"/>
       <w:r>
         <w:t>1. Metodologija</w:t>
       </w:r>
-      <w:bookmarkEnd w:id="31"/>
+      <w:bookmarkEnd w:id="30"/>
     </w:p>
     <w:p>
       <w:r>
@@ -11564,11 +11722,11 @@
           <w:numId w:val="0"/>
         </w:numPr>
       </w:pPr>
-      <w:bookmarkStart w:id="32" w:name="_Toc175069666"/>
+      <w:bookmarkStart w:id="31" w:name="_Toc175069666"/>
       <w:r>
         <w:t>2. Komunikacija</w:t>
       </w:r>
-      <w:bookmarkEnd w:id="32"/>
+      <w:bookmarkEnd w:id="31"/>
     </w:p>
     <w:p>
       <w:r>
@@ -11611,14 +11769,11 @@
     </w:p>
     <w:p>
       <w:r>
-        <w:rPr>
-          <w:noProof/>
-        </w:rPr>
         <w:drawing>
-          <wp:inline distT="0" distB="0" distL="0" distR="0" wp14:anchorId="1D3AE9E2" wp14:editId="037DC864">
-            <wp:extent cx="5760720" cy="2568575"/>
-            <wp:effectExtent l="0" t="0" r="0" b="3175"/>
-            <wp:docPr id="1970873027" name="Slika 1" descr="Slika, ki vsebuje besede besedilo, posnetek zaslona, programska oprema, večpredstavnostna programska oprema&#10;&#10;Opis je samodejno ustvarjen"/>
+          <wp:inline distT="0" distB="0" distL="0" distR="0" wp14:anchorId="247D9B47" wp14:editId="02FDF1E6">
+            <wp:extent cx="5760720" cy="2534285"/>
+            <wp:effectExtent l="0" t="0" r="0" b="0"/>
+            <wp:docPr id="1017708490" name="Slika 1" descr="Slika, ki vsebuje besede besedilo, posnetek zaslona, programska oprema, večpredstavnostna programska oprema&#10;&#10;Opis je samodejno ustvarjen"/>
             <wp:cNvGraphicFramePr>
               <a:graphicFrameLocks xmlns:a="http://schemas.openxmlformats.org/drawingml/2006/main" noChangeAspect="1"/>
             </wp:cNvGraphicFramePr>
@@ -11626,11 +11781,11 @@
               <a:graphicData uri="http://schemas.openxmlformats.org/drawingml/2006/picture">
                 <pic:pic xmlns:pic="http://schemas.openxmlformats.org/drawingml/2006/picture">
                   <pic:nvPicPr>
-                    <pic:cNvPr id="1970873027" name="Slika 1" descr="Slika, ki vsebuje besede besedilo, posnetek zaslona, programska oprema, večpredstavnostna programska oprema&#10;&#10;Opis je samodejno ustvarjen"/>
+                    <pic:cNvPr id="1017708490" name="Slika 1" descr="Slika, ki vsebuje besede besedilo, posnetek zaslona, programska oprema, večpredstavnostna programska oprema&#10;&#10;Opis je samodejno ustvarjen"/>
                     <pic:cNvPicPr/>
                   </pic:nvPicPr>
                   <pic:blipFill>
-                    <a:blip r:embed="rId12"/>
+                    <a:blip r:embed="rId11"/>
                     <a:stretch>
                       <a:fillRect/>
                     </a:stretch>
@@ -11638,7 +11793,7 @@
                   <pic:spPr>
                     <a:xfrm>
                       <a:off x="0" y="0"/>
-                      <a:ext cx="5760720" cy="2568575"/>
+                      <a:ext cx="5760720" cy="2534285"/>
                     </a:xfrm>
                     <a:prstGeom prst="rect">
                       <a:avLst/>
@@ -11659,11 +11814,11 @@
           <w:numId w:val="0"/>
         </w:numPr>
       </w:pPr>
-      <w:bookmarkStart w:id="33" w:name="_Toc175069667"/>
+      <w:bookmarkStart w:id="32" w:name="_Toc175069667"/>
       <w:r>
         <w:t>3. Postopek sledenja</w:t>
       </w:r>
-      <w:bookmarkEnd w:id="33"/>
+      <w:bookmarkEnd w:id="32"/>
     </w:p>
     <w:p>
       <w:r>
@@ -11704,7 +11859,7 @@
                     <pic:cNvPicPr/>
                   </pic:nvPicPr>
                   <pic:blipFill>
-                    <a:blip r:embed="rId13"/>
+                    <a:blip r:embed="rId12"/>
                     <a:stretch>
                       <a:fillRect/>
                     </a:stretch>
@@ -11733,44 +11888,44 @@
           <w:numId w:val="0"/>
         </w:numPr>
       </w:pPr>
-      <w:bookmarkStart w:id="34" w:name="_Toc175069668"/>
+      <w:bookmarkStart w:id="33" w:name="_Toc175069668"/>
       <w:r>
         <w:t>4. Delitev dela</w:t>
       </w:r>
+      <w:bookmarkEnd w:id="33"/>
+    </w:p>
+    <w:p>
+      <w:r>
+        <w:t xml:space="preserve">Delo smo razdelili med člane naše ekipe, da bi učinkovito izkoristili naše individualne prednosti. En član ekipe se je osredotočil predvsem na razvoj </w:t>
+      </w:r>
+      <w:proofErr w:type="spellStart"/>
+      <w:r>
+        <w:t>frontenda</w:t>
+      </w:r>
+      <w:proofErr w:type="spellEnd"/>
+      <w:r>
+        <w:t>, kar zagotavlja brezhiben in uporabniku prijazen vmesnik. Medtem sta se dva člana ekipe osredotočila na zaledje, pri čemer je bil eden specializiran za razvoj umetne inteligence, drugi pa za preostale zaledne naloge. Kljub različnim vlogam smo bili vsi trije aktivno vključeni v načrtovanje, testiranje in optimizacijo celotne rešitve. Ta sodelovalni pristop je zagotovil, da smo ohranili visoke standarde v vseh vidikih projekta, od uporabniškega vmesnika do zaledne funkcionalnosti in integracije umetne inteligence.</w:t>
+      </w:r>
+    </w:p>
+    <w:p>
+      <w:pPr>
+        <w:pStyle w:val="Naslov1"/>
+      </w:pPr>
+      <w:bookmarkStart w:id="34" w:name="_Toc175069669"/>
+      <w:r>
+        <w:t>Namestitev in razvoj</w:t>
+      </w:r>
       <w:bookmarkEnd w:id="34"/>
     </w:p>
     <w:p>
-      <w:r>
-        <w:t xml:space="preserve">Delo smo razdelili med člane naše ekipe, da bi učinkovito izkoristili naše individualne prednosti. En član ekipe se je osredotočil predvsem na razvoj </w:t>
-      </w:r>
-      <w:proofErr w:type="spellStart"/>
-      <w:r>
-        <w:t>frontenda</w:t>
-      </w:r>
-      <w:proofErr w:type="spellEnd"/>
-      <w:r>
-        <w:t>, kar zagotavlja brezhiben in uporabniku prijazen vmesnik. Medtem sta se dva člana ekipe osredotočila na zaledje, pri čemer je bil eden specializiran za razvoj umetne inteligence, drugi pa za preostale zaledne naloge. Kljub različnim vlogam smo bili vsi trije aktivno vključeni v načrtovanje, testiranje in optimizacijo celotne rešitve. Ta sodelovalni pristop je zagotovil, da smo ohranili visoke standarde v vseh vidikih projekta, od uporabniškega vmesnika do zaledne funkcionalnosti in integracije umetne inteligence.</w:t>
-      </w:r>
-    </w:p>
-    <w:p>
-      <w:pPr>
-        <w:pStyle w:val="Naslov1"/>
-      </w:pPr>
-      <w:bookmarkStart w:id="35" w:name="_Toc175069669"/>
-      <w:r>
-        <w:t>Namestitev in razvoj</w:t>
+      <w:pPr>
+        <w:pStyle w:val="Naslov2"/>
+      </w:pPr>
+      <w:bookmarkStart w:id="35" w:name="_Toc175069670"/>
+      <w:r>
+        <w:t>Predogled namestitve:</w:t>
       </w:r>
       <w:bookmarkEnd w:id="35"/>
-    </w:p>
-    <w:p>
-      <w:pPr>
-        <w:pStyle w:val="Naslov2"/>
-      </w:pPr>
-      <w:bookmarkStart w:id="36" w:name="_Toc175069670"/>
-      <w:r>
-        <w:t>Predogled namestitve:</w:t>
-      </w:r>
-      <w:bookmarkEnd w:id="36"/>
     </w:p>
     <w:p>
       <w:pPr>
@@ -12122,11 +12277,11 @@
       <w:pPr>
         <w:pStyle w:val="Naslov2"/>
       </w:pPr>
-      <w:bookmarkStart w:id="37" w:name="_Toc175069671"/>
+      <w:bookmarkStart w:id="36" w:name="_Toc175069671"/>
       <w:r>
         <w:t>AI</w:t>
       </w:r>
-      <w:bookmarkEnd w:id="37"/>
+      <w:bookmarkEnd w:id="36"/>
     </w:p>
     <w:p>
       <w:r>
@@ -12141,11 +12296,11 @@
           <w:numId w:val="0"/>
         </w:numPr>
       </w:pPr>
-      <w:bookmarkStart w:id="38" w:name="_Toc175069672"/>
+      <w:bookmarkStart w:id="37" w:name="_Toc175069672"/>
       <w:r>
         <w:t>1. Pomaknite se do imenika AI</w:t>
       </w:r>
-      <w:bookmarkEnd w:id="38"/>
+      <w:bookmarkEnd w:id="37"/>
     </w:p>
     <w:p>
       <w:r>
@@ -12176,11 +12331,11 @@
           <w:numId w:val="0"/>
         </w:numPr>
       </w:pPr>
-      <w:bookmarkStart w:id="39" w:name="_Toc175069673"/>
+      <w:bookmarkStart w:id="38" w:name="_Toc175069673"/>
       <w:r>
         <w:t>2. Namestite odvisnosti</w:t>
       </w:r>
-      <w:bookmarkEnd w:id="39"/>
+      <w:bookmarkEnd w:id="38"/>
     </w:p>
     <w:p>
       <w:r>
@@ -12244,11 +12399,11 @@
           <w:numId w:val="0"/>
         </w:numPr>
       </w:pPr>
-      <w:bookmarkStart w:id="40" w:name="_Toc175069674"/>
+      <w:bookmarkStart w:id="39" w:name="_Toc175069674"/>
       <w:r>
         <w:t>3. Konfigurirajte spremenljivke okolja</w:t>
       </w:r>
-      <w:bookmarkEnd w:id="40"/>
+      <w:bookmarkEnd w:id="39"/>
     </w:p>
     <w:p>
       <w:r>
@@ -12412,11 +12567,11 @@
           <w:numId w:val="0"/>
         </w:numPr>
       </w:pPr>
-      <w:bookmarkStart w:id="41" w:name="_Toc175069675"/>
+      <w:bookmarkStart w:id="40" w:name="_Toc175069675"/>
       <w:r>
         <w:t>4. Zaženite strežnik AI</w:t>
       </w:r>
-      <w:bookmarkEnd w:id="41"/>
+      <w:bookmarkEnd w:id="40"/>
     </w:p>
     <w:p>
       <w:r>
@@ -12490,11 +12645,11 @@
       <w:pPr>
         <w:pStyle w:val="Naslov2"/>
       </w:pPr>
-      <w:bookmarkStart w:id="42" w:name="_Toc175069676"/>
+      <w:bookmarkStart w:id="41" w:name="_Toc175069676"/>
       <w:r>
         <w:t>Zaledje</w:t>
       </w:r>
-      <w:bookmarkEnd w:id="42"/>
+      <w:bookmarkEnd w:id="41"/>
     </w:p>
     <w:p>
       <w:r>
@@ -13779,11 +13934,11 @@
       <w:pPr>
         <w:pStyle w:val="Naslov2"/>
       </w:pPr>
-      <w:bookmarkStart w:id="43" w:name="_Toc175069677"/>
+      <w:bookmarkStart w:id="42" w:name="_Toc175069677"/>
       <w:r>
         <w:t>Vmesnik</w:t>
       </w:r>
-      <w:bookmarkEnd w:id="43"/>
+      <w:bookmarkEnd w:id="42"/>
     </w:p>
     <w:p>
       <w:pPr>
@@ -14702,59 +14857,36 @@
       <w:pPr>
         <w:pStyle w:val="Naslov1"/>
       </w:pPr>
-      <w:bookmarkStart w:id="44" w:name="_Toc175069678"/>
+      <w:bookmarkStart w:id="43" w:name="_Toc175069678"/>
       <w:r>
         <w:t>Preizkušanje</w:t>
       </w:r>
+      <w:bookmarkEnd w:id="43"/>
+    </w:p>
+    <w:p>
+      <w:pPr>
+        <w:pStyle w:val="Naslov2"/>
+      </w:pPr>
+      <w:bookmarkStart w:id="44" w:name="_Toc175069679"/>
+      <w:r>
+        <w:t>Preskušanje enot</w:t>
+      </w:r>
       <w:bookmarkEnd w:id="44"/>
     </w:p>
     <w:p>
-      <w:pPr>
-        <w:pStyle w:val="Naslov2"/>
-      </w:pPr>
-      <w:bookmarkStart w:id="45" w:name="_Toc175069679"/>
-      <w:r>
-        <w:t>Preskušanje enot</w:t>
+      <w:r>
+        <w:t>V našem projektu smo izvedli teste enot, da bi zagotovili zanesljivost in pravilnost naše kode. Ti testi so organizirani v imeniku backend / tests in pokrivajo obsežen obseg funkcionalnosti. Vsak test je zasnovan tako, da potrdi vedenje posameznih entitet in osnovnih funkcij, kar zagotavlja robusten okvir za odkrivanje in reševanje težav v zgodnji fazi razvojnega procesa. S sistematičnim testiranjem vsake komponente zagotavljamo, da naš sistem deluje po pričakovanjih in ohranja visoke standarde kakovosti v celotnem življenjskem ciklu projekta.</w:t>
+      </w:r>
+    </w:p>
+    <w:p>
+      <w:pPr>
+        <w:pStyle w:val="Naslov1"/>
+      </w:pPr>
+      <w:bookmarkStart w:id="45" w:name="_Toc175069681"/>
+      <w:r>
+        <w:t>Testni scenariji</w:t>
       </w:r>
       <w:bookmarkEnd w:id="45"/>
-    </w:p>
-    <w:p>
-      <w:r>
-        <w:t>V našem projektu smo izvedli teste enot, da bi zagotovili zanesljivost in pravilnost naše kode. Ti testi so organizirani v imeniku backend / tests in pokrivajo obsežen obseg funkcionalnosti. Vsak test je zasnovan tako, da potrdi vedenje posameznih entitet in osnovnih funkcij, kar zagotavlja robusten okvir za odkrivanje in reševanje težav v zgodnji fazi razvojnega procesa. S sistematičnim testiranjem vsake komponente zagotavljamo, da naš sistem deluje po pričakovanjih in ohranja visoke standarde kakovosti v celotnem življenjskem ciklu projekta.</w:t>
-      </w:r>
-    </w:p>
-    <w:p>
-      <w:pPr>
-        <w:pStyle w:val="Naslov2"/>
-      </w:pPr>
-      <w:bookmarkStart w:id="46" w:name="_Toc175069680"/>
-      <w:r>
-        <w:t>Testni scenariji</w:t>
-      </w:r>
-      <w:bookmarkEnd w:id="46"/>
-    </w:p>
-    <w:p>
-      <w:r>
-        <w:t>Testne scenarije lahko najdete tudi v ločeni datoteki »</w:t>
-      </w:r>
-      <w:proofErr w:type="spellStart"/>
-      <w:r>
-        <w:t>SkillsBooster_Test_Scenario</w:t>
-      </w:r>
-      <w:proofErr w:type="spellEnd"/>
-      <w:r>
-        <w:t>« v mapi: Dokumentacija, v našem skladišču, kjer je vse podrobno opisano.</w:t>
-      </w:r>
-    </w:p>
-    <w:p>
-      <w:pPr>
-        <w:pStyle w:val="Naslov1"/>
-      </w:pPr>
-      <w:bookmarkStart w:id="47" w:name="_Toc175069681"/>
-      <w:r>
-        <w:t>Testni scenariji</w:t>
-      </w:r>
-      <w:bookmarkEnd w:id="47"/>
     </w:p>
     <w:p>
       <w:pPr>
@@ -14970,9 +15102,8 @@
             <w:hideMark/>
           </w:tcPr>
           <w:p>
-            <w:bookmarkStart w:id="48" w:name="_Hlk150289909"/>
-            <w:r>
-              <w:lastRenderedPageBreak/>
+            <w:bookmarkStart w:id="46" w:name="_Hlk150289909"/>
+            <w:r>
               <w:t>2.</w:t>
             </w:r>
           </w:p>
@@ -15010,11 +15141,11 @@
           </w:p>
         </w:tc>
       </w:tr>
-      <w:bookmarkEnd w:id="48"/>
+      <w:bookmarkEnd w:id="46"/>
     </w:tbl>
     <w:p/>
     <w:p>
-      <w:bookmarkStart w:id="49" w:name="_Hlk150286999"/>
+      <w:bookmarkStart w:id="47" w:name="_Hlk150286999"/>
       <w:r>
         <w:rPr>
           <w:b/>
@@ -15033,16 +15164,15 @@
       <w:r>
         <w:t xml:space="preserve"> podjetja</w:t>
       </w:r>
-    </w:p>
-    <w:bookmarkEnd w:id="49"/>
-    <w:p/>
-    <w:p/>
+      <w:bookmarkEnd w:id="47"/>
+    </w:p>
     <w:p>
       <w:r>
         <w:rPr>
           <w:b/>
           <w:bCs/>
         </w:rPr>
+        <w:lastRenderedPageBreak/>
         <w:t>PRIMERI UPORABE – Testni scenarij</w:t>
       </w:r>
     </w:p>
@@ -17480,13 +17610,39 @@
     <w:p>
       <w:pPr>
         <w:pStyle w:val="Naslov2"/>
-      </w:pPr>
-      <w:bookmarkStart w:id="50" w:name="_Toc175069682"/>
+        <w:numPr>
+          <w:ilvl w:val="0"/>
+          <w:numId w:val="0"/>
+        </w:numPr>
+      </w:pPr>
+      <w:bookmarkStart w:id="48" w:name="_Toc175069682"/>
+    </w:p>
+    <w:p>
+      <w:pPr>
+        <w:rPr>
+          <w:rFonts w:asciiTheme="majorHAnsi" w:eastAsiaTheme="majorEastAsia" w:hAnsiTheme="majorHAnsi" w:cstheme="majorBidi"/>
+          <w:b/>
+          <w:bCs/>
+          <w:smallCaps/>
+          <w:color w:val="000000" w:themeColor="text1"/>
+          <w:sz w:val="36"/>
+          <w:szCs w:val="36"/>
+        </w:rPr>
+      </w:pPr>
+      <w:r>
+        <w:br w:type="page"/>
+      </w:r>
+    </w:p>
+    <w:p>
+      <w:pPr>
+        <w:pStyle w:val="Naslov1"/>
+      </w:pPr>
       <w:proofErr w:type="spellStart"/>
       <w:r>
+        <w:lastRenderedPageBreak/>
         <w:t>Optimization</w:t>
       </w:r>
-      <w:bookmarkEnd w:id="50"/>
+      <w:bookmarkEnd w:id="48"/>
       <w:proofErr w:type="spellEnd"/>
     </w:p>
     <w:p>
@@ -17520,11 +17676,7 @@
       </w:r>
       <w:proofErr w:type="spellEnd"/>
       <w:r>
-        <w:t xml:space="preserve"> je zagotovil poglobljeno analizo pokritosti kode in opredelil področja, kjer testi niso bili pomanjkljivi ali nepopolni. Prav tako je označil vonjave </w:t>
-      </w:r>
-      <w:r>
-        <w:lastRenderedPageBreak/>
-        <w:t xml:space="preserve">kode, ki poudarjajo področja, kjer bi lahko kodo </w:t>
+        <w:t xml:space="preserve"> je zagotovil poglobljeno analizo pokritosti kode in opredelil področja, kjer testi niso bili pomanjkljivi ali nepopolni. Prav tako je označil vonjave kode, ki poudarjajo področja, kjer bi lahko kodo </w:t>
       </w:r>
       <w:proofErr w:type="spellStart"/>
       <w:r>
@@ -17577,7 +17729,7 @@
                     <pic:cNvPicPr/>
                   </pic:nvPicPr>
                   <pic:blipFill>
-                    <a:blip r:embed="rId14">
+                    <a:blip r:embed="rId13">
                       <a:extLst>
                         <a:ext uri="{28A0092B-C50C-407E-A947-70E740481C1C}">
                           <a14:useLocalDpi xmlns:a14="http://schemas.microsoft.com/office/drawing/2010/main" val="0"/>
@@ -17608,11 +17760,11 @@
       <w:pPr>
         <w:pStyle w:val="Naslov1"/>
       </w:pPr>
-      <w:bookmarkStart w:id="51" w:name="_Toc175069683"/>
+      <w:bookmarkStart w:id="49" w:name="_Toc175069683"/>
       <w:r>
         <w:t>Uporabniški priročnik</w:t>
       </w:r>
-      <w:bookmarkEnd w:id="51"/>
+      <w:bookmarkEnd w:id="49"/>
     </w:p>
     <w:p>
       <w:r>
@@ -20084,6 +20236,119 @@
     </w:lvl>
   </w:abstractNum>
   <w:abstractNum w:abstractNumId="22" w15:restartNumberingAfterBreak="0">
+    <w:nsid w:val="5B97017F"/>
+    <w:multiLevelType w:val="hybridMultilevel"/>
+    <w:tmpl w:val="F6AE081E"/>
+    <w:lvl w:ilvl="0" w:tplc="04240001">
+      <w:start w:val="1"/>
+      <w:numFmt w:val="bullet"/>
+      <w:lvlText w:val=""/>
+      <w:lvlJc w:val="left"/>
+      <w:pPr>
+        <w:ind w:left="720" w:hanging="360"/>
+      </w:pPr>
+      <w:rPr>
+        <w:rFonts w:ascii="Symbol" w:hAnsi="Symbol" w:hint="default"/>
+      </w:rPr>
+    </w:lvl>
+    <w:lvl w:ilvl="1" w:tplc="04240003" w:tentative="1">
+      <w:start w:val="1"/>
+      <w:numFmt w:val="bullet"/>
+      <w:lvlText w:val="o"/>
+      <w:lvlJc w:val="left"/>
+      <w:pPr>
+        <w:ind w:left="1440" w:hanging="360"/>
+      </w:pPr>
+      <w:rPr>
+        <w:rFonts w:ascii="Courier New" w:hAnsi="Courier New" w:cs="Courier New" w:hint="default"/>
+      </w:rPr>
+    </w:lvl>
+    <w:lvl w:ilvl="2" w:tplc="04240005" w:tentative="1">
+      <w:start w:val="1"/>
+      <w:numFmt w:val="bullet"/>
+      <w:lvlText w:val=""/>
+      <w:lvlJc w:val="left"/>
+      <w:pPr>
+        <w:ind w:left="2160" w:hanging="360"/>
+      </w:pPr>
+      <w:rPr>
+        <w:rFonts w:ascii="Wingdings" w:hAnsi="Wingdings" w:hint="default"/>
+      </w:rPr>
+    </w:lvl>
+    <w:lvl w:ilvl="3" w:tplc="04240001" w:tentative="1">
+      <w:start w:val="1"/>
+      <w:numFmt w:val="bullet"/>
+      <w:lvlText w:val=""/>
+      <w:lvlJc w:val="left"/>
+      <w:pPr>
+        <w:ind w:left="2880" w:hanging="360"/>
+      </w:pPr>
+      <w:rPr>
+        <w:rFonts w:ascii="Symbol" w:hAnsi="Symbol" w:hint="default"/>
+      </w:rPr>
+    </w:lvl>
+    <w:lvl w:ilvl="4" w:tplc="04240003" w:tentative="1">
+      <w:start w:val="1"/>
+      <w:numFmt w:val="bullet"/>
+      <w:lvlText w:val="o"/>
+      <w:lvlJc w:val="left"/>
+      <w:pPr>
+        <w:ind w:left="3600" w:hanging="360"/>
+      </w:pPr>
+      <w:rPr>
+        <w:rFonts w:ascii="Courier New" w:hAnsi="Courier New" w:cs="Courier New" w:hint="default"/>
+      </w:rPr>
+    </w:lvl>
+    <w:lvl w:ilvl="5" w:tplc="04240005" w:tentative="1">
+      <w:start w:val="1"/>
+      <w:numFmt w:val="bullet"/>
+      <w:lvlText w:val=""/>
+      <w:lvlJc w:val="left"/>
+      <w:pPr>
+        <w:ind w:left="4320" w:hanging="360"/>
+      </w:pPr>
+      <w:rPr>
+        <w:rFonts w:ascii="Wingdings" w:hAnsi="Wingdings" w:hint="default"/>
+      </w:rPr>
+    </w:lvl>
+    <w:lvl w:ilvl="6" w:tplc="04240001" w:tentative="1">
+      <w:start w:val="1"/>
+      <w:numFmt w:val="bullet"/>
+      <w:lvlText w:val=""/>
+      <w:lvlJc w:val="left"/>
+      <w:pPr>
+        <w:ind w:left="5040" w:hanging="360"/>
+      </w:pPr>
+      <w:rPr>
+        <w:rFonts w:ascii="Symbol" w:hAnsi="Symbol" w:hint="default"/>
+      </w:rPr>
+    </w:lvl>
+    <w:lvl w:ilvl="7" w:tplc="04240003" w:tentative="1">
+      <w:start w:val="1"/>
+      <w:numFmt w:val="bullet"/>
+      <w:lvlText w:val="o"/>
+      <w:lvlJc w:val="left"/>
+      <w:pPr>
+        <w:ind w:left="5760" w:hanging="360"/>
+      </w:pPr>
+      <w:rPr>
+        <w:rFonts w:ascii="Courier New" w:hAnsi="Courier New" w:cs="Courier New" w:hint="default"/>
+      </w:rPr>
+    </w:lvl>
+    <w:lvl w:ilvl="8" w:tplc="04240005" w:tentative="1">
+      <w:start w:val="1"/>
+      <w:numFmt w:val="bullet"/>
+      <w:lvlText w:val=""/>
+      <w:lvlJc w:val="left"/>
+      <w:pPr>
+        <w:ind w:left="6480" w:hanging="360"/>
+      </w:pPr>
+      <w:rPr>
+        <w:rFonts w:ascii="Wingdings" w:hAnsi="Wingdings" w:hint="default"/>
+      </w:rPr>
+    </w:lvl>
+  </w:abstractNum>
+  <w:abstractNum w:abstractNumId="23" w15:restartNumberingAfterBreak="0">
     <w:nsid w:val="61B829CA"/>
     <w:multiLevelType w:val="hybridMultilevel"/>
     <w:tmpl w:val="D8E2F450"/>
@@ -20169,7 +20434,7 @@
       </w:pPr>
     </w:lvl>
   </w:abstractNum>
-  <w:abstractNum w:abstractNumId="23" w15:restartNumberingAfterBreak="0">
+  <w:abstractNum w:abstractNumId="24" w15:restartNumberingAfterBreak="0">
     <w:nsid w:val="68500281"/>
     <w:multiLevelType w:val="hybridMultilevel"/>
     <w:tmpl w:val="9ACAB890"/>
@@ -20282,7 +20547,7 @@
       </w:rPr>
     </w:lvl>
   </w:abstractNum>
-  <w:abstractNum w:abstractNumId="24" w15:restartNumberingAfterBreak="0">
+  <w:abstractNum w:abstractNumId="25" w15:restartNumberingAfterBreak="0">
     <w:nsid w:val="6AD5DAA8"/>
     <w:multiLevelType w:val="hybridMultilevel"/>
     <w:tmpl w:val="FFFFFFFF"/>
@@ -20395,7 +20660,7 @@
       </w:rPr>
     </w:lvl>
   </w:abstractNum>
-  <w:abstractNum w:abstractNumId="25" w15:restartNumberingAfterBreak="0">
+  <w:abstractNum w:abstractNumId="26" w15:restartNumberingAfterBreak="0">
     <w:nsid w:val="777D7973"/>
     <w:multiLevelType w:val="hybridMultilevel"/>
     <w:tmpl w:val="FFFFFFFF"/>
@@ -20508,7 +20773,7 @@
       </w:rPr>
     </w:lvl>
   </w:abstractNum>
-  <w:abstractNum w:abstractNumId="26" w15:restartNumberingAfterBreak="0">
+  <w:abstractNum w:abstractNumId="27" w15:restartNumberingAfterBreak="0">
     <w:nsid w:val="7E54289C"/>
     <w:multiLevelType w:val="hybridMultilevel"/>
     <w:tmpl w:val="25B86E96"/>
@@ -20634,10 +20899,10 @@
     <w:abstractNumId w:val="17"/>
   </w:num>
   <w:num w:numId="5" w16cid:durableId="1548105328">
-    <w:abstractNumId w:val="25"/>
+    <w:abstractNumId w:val="26"/>
   </w:num>
   <w:num w:numId="6" w16cid:durableId="18509434">
-    <w:abstractNumId w:val="24"/>
+    <w:abstractNumId w:val="25"/>
   </w:num>
   <w:num w:numId="7" w16cid:durableId="2034770211">
     <w:abstractNumId w:val="21"/>
@@ -20739,7 +21004,7 @@
     <w:abstractNumId w:val="8"/>
   </w:num>
   <w:num w:numId="31" w16cid:durableId="875846040">
-    <w:abstractNumId w:val="22"/>
+    <w:abstractNumId w:val="23"/>
   </w:num>
   <w:num w:numId="32" w16cid:durableId="508570266">
     <w:abstractNumId w:val="7"/>
@@ -20754,13 +21019,16 @@
     <w:abstractNumId w:val="18"/>
   </w:num>
   <w:num w:numId="36" w16cid:durableId="777792757">
-    <w:abstractNumId w:val="23"/>
+    <w:abstractNumId w:val="24"/>
   </w:num>
   <w:num w:numId="37" w16cid:durableId="1674261952">
     <w:abstractNumId w:val="19"/>
   </w:num>
   <w:num w:numId="38" w16cid:durableId="801968685">
-    <w:abstractNumId w:val="26"/>
+    <w:abstractNumId w:val="27"/>
+  </w:num>
+  <w:num w:numId="39" w16cid:durableId="1703360571">
+    <w:abstractNumId w:val="22"/>
   </w:num>
   <w:numIdMacAtCleanup w:val="9"/>
 </w:numbering>
@@ -21840,7 +22108,6 @@
     <w:name w:val="Normal (Web)"/>
     <w:basedOn w:val="Navaden"/>
     <w:uiPriority w:val="99"/>
-    <w:semiHidden/>
     <w:unhideWhenUsed/>
     <w:rsid w:val="00163037"/>
     <w:pPr>
@@ -22516,16 +22783,9 @@
 <file path=customXml/itemProps4.xml><?xml version="1.0" encoding="utf-8"?>
 <ds:datastoreItem xmlns:ds="http://schemas.openxmlformats.org/officeDocument/2006/customXml" ds:itemID="{75A44D7A-D0FD-4A81-A9F5-58BAB06E20FF}">
   <ds:schemaRefs>
-    <ds:schemaRef ds:uri="http://purl.org/dc/terms/"/>
-    <ds:schemaRef ds:uri="http://schemas.microsoft.com/office/2006/documentManagement/types"/>
-    <ds:schemaRef ds:uri="http://purl.org/dc/dcmitype/"/>
-    <ds:schemaRef ds:uri="http://www.w3.org/XML/1998/namespace"/>
+    <ds:schemaRef ds:uri="http://schemas.microsoft.com/office/2006/metadata/properties"/>
     <ds:schemaRef ds:uri="http://schemas.microsoft.com/office/infopath/2007/PartnerControls"/>
-    <ds:schemaRef ds:uri="http://schemas.openxmlformats.org/package/2006/metadata/core-properties"/>
-    <ds:schemaRef ds:uri="http://schemas.microsoft.com/office/2006/metadata/properties"/>
-    <ds:schemaRef ds:uri="97f1cab4-c6cd-4156-b75f-eb103817d5b5"/>
     <ds:schemaRef ds:uri="23751fbe-1e2a-4612-b047-120121b16a6b"/>
-    <ds:schemaRef ds:uri="http://purl.org/dc/elements/1.1/"/>
   </ds:schemaRefs>
 </ds:datastoreItem>
 </file>
</xml_diff>